<commit_message>
Updated capstone project summary
</commit_message>
<xml_diff>
--- a/Capstone Weekly Project Summary.docx
+++ b/Capstone Weekly Project Summary.docx
@@ -40,6 +40,364 @@
         </w:rPr>
         <w:t xml:space="preserve">  </w:t>
       </w:r>
+    </w:p>
+    <w:tbl>
+      <w:tblPr>
+        <w:tblStyle w:val="TableGrid"/>
+        <w:tblW w:w="9828" w:type="dxa"/>
+        <w:tblBorders>
+          <w:top w:val="single" w:sz="4" w:space="0" w:color="BFBFBF" w:themeColor="background1" w:themeShade="BF"/>
+          <w:left w:val="single" w:sz="4" w:space="0" w:color="BFBFBF" w:themeColor="background1" w:themeShade="BF"/>
+          <w:bottom w:val="single" w:sz="4" w:space="0" w:color="BFBFBF" w:themeColor="background1" w:themeShade="BF"/>
+          <w:right w:val="single" w:sz="4" w:space="0" w:color="BFBFBF" w:themeColor="background1" w:themeShade="BF"/>
+          <w:insideH w:val="single" w:sz="4" w:space="0" w:color="BFBFBF" w:themeColor="background1" w:themeShade="BF"/>
+          <w:insideV w:val="single" w:sz="4" w:space="0" w:color="BFBFBF" w:themeColor="background1" w:themeShade="BF"/>
+        </w:tblBorders>
+        <w:tblLook w:val="04A0" w:firstRow="1" w:lastRow="0" w:firstColumn="1" w:lastColumn="0" w:noHBand="0" w:noVBand="1"/>
+      </w:tblPr>
+      <w:tblGrid>
+        <w:gridCol w:w="2448"/>
+        <w:gridCol w:w="7380"/>
+      </w:tblGrid>
+      <w:tr>
+        <w:tc>
+          <w:tcPr>
+            <w:tcW w:w="2448" w:type="dxa"/>
+          </w:tcPr>
+          <w:p>
+            <w:pPr>
+              <w:rPr>
+                <w:sz w:val="20"/>
+                <w:szCs w:val="20"/>
+              </w:rPr>
+            </w:pPr>
+            <w:r>
+              <w:rPr>
+                <w:sz w:val="20"/>
+                <w:szCs w:val="20"/>
+              </w:rPr>
+              <w:t>Week 1</w:t>
+            </w:r>
+          </w:p>
+        </w:tc>
+        <w:tc>
+          <w:tcPr>
+            <w:tcW w:w="7380" w:type="dxa"/>
+          </w:tcPr>
+          <w:p>
+            <w:pPr>
+              <w:rPr>
+                <w:sz w:val="20"/>
+                <w:szCs w:val="20"/>
+              </w:rPr>
+            </w:pPr>
+            <w:r>
+              <w:rPr>
+                <w:sz w:val="20"/>
+                <w:szCs w:val="20"/>
+              </w:rPr>
+              <w:t xml:space="preserve">Project Status: N/A </w:t>
+            </w:r>
+            <w:r>
+              <w:rPr>
+                <w:sz w:val="20"/>
+                <w:szCs w:val="20"/>
+              </w:rPr>
+              <w:t>(</w:t>
+            </w:r>
+            <w:r>
+              <w:rPr>
+                <w:sz w:val="20"/>
+                <w:szCs w:val="20"/>
+              </w:rPr>
+              <w:t>i</w:t>
+            </w:r>
+            <w:r>
+              <w:rPr>
+                <w:sz w:val="20"/>
+                <w:szCs w:val="20"/>
+              </w:rPr>
+              <w:t xml:space="preserve">nitial </w:t>
+            </w:r>
+            <w:r>
+              <w:rPr>
+                <w:sz w:val="20"/>
+                <w:szCs w:val="20"/>
+              </w:rPr>
+              <w:t>meeting)</w:t>
+            </w:r>
+          </w:p>
+        </w:tc>
+      </w:tr>
+      <w:tr>
+        <w:tc>
+          <w:tcPr>
+            <w:tcW w:w="2448" w:type="dxa"/>
+          </w:tcPr>
+          <w:p>
+            <w:pPr>
+              <w:rPr>
+                <w:sz w:val="20"/>
+                <w:szCs w:val="20"/>
+              </w:rPr>
+            </w:pPr>
+            <w:r>
+              <w:rPr>
+                <w:sz w:val="20"/>
+                <w:szCs w:val="20"/>
+              </w:rPr>
+              <w:t>Tasks Completed/New  Functionality</w:t>
+            </w:r>
+          </w:p>
+        </w:tc>
+        <w:tc>
+          <w:tcPr>
+            <w:tcW w:w="7380" w:type="dxa"/>
+          </w:tcPr>
+          <w:p>
+            <w:pPr>
+              <w:pStyle w:val="ListParagraph"/>
+              <w:numPr>
+                <w:ilvl w:val="0"/>
+                <w:numId w:val="3"/>
+              </w:numPr>
+              <w:rPr>
+                <w:sz w:val="20"/>
+                <w:szCs w:val="20"/>
+              </w:rPr>
+            </w:pPr>
+            <w:r>
+              <w:rPr>
+                <w:sz w:val="20"/>
+                <w:szCs w:val="20"/>
+              </w:rPr>
+              <w:t xml:space="preserve">Project operates in parallel with </w:t>
+            </w:r>
+            <w:proofErr w:type="spellStart"/>
+            <w:r>
+              <w:rPr>
+                <w:sz w:val="20"/>
+                <w:szCs w:val="20"/>
+              </w:rPr>
+              <w:t>opencl</w:t>
+            </w:r>
+            <w:proofErr w:type="spellEnd"/>
+          </w:p>
+          <w:p>
+            <w:pPr>
+              <w:pStyle w:val="ListParagraph"/>
+              <w:numPr>
+                <w:ilvl w:val="0"/>
+                <w:numId w:val="3"/>
+              </w:numPr>
+              <w:rPr>
+                <w:sz w:val="20"/>
+                <w:szCs w:val="20"/>
+              </w:rPr>
+            </w:pPr>
+            <w:r>
+              <w:rPr>
+                <w:sz w:val="20"/>
+                <w:szCs w:val="20"/>
+              </w:rPr>
+              <w:t>Draws Spheres</w:t>
+            </w:r>
+          </w:p>
+          <w:p>
+            <w:pPr>
+              <w:pStyle w:val="ListParagraph"/>
+              <w:numPr>
+                <w:ilvl w:val="0"/>
+                <w:numId w:val="3"/>
+              </w:numPr>
+              <w:rPr>
+                <w:sz w:val="20"/>
+                <w:szCs w:val="20"/>
+              </w:rPr>
+            </w:pPr>
+            <w:r>
+              <w:rPr>
+                <w:sz w:val="20"/>
+                <w:szCs w:val="20"/>
+              </w:rPr>
+              <w:t>Implemented Cameras</w:t>
+            </w:r>
+          </w:p>
+          <w:p>
+            <w:pPr>
+              <w:pStyle w:val="ListParagraph"/>
+              <w:numPr>
+                <w:ilvl w:val="0"/>
+                <w:numId w:val="3"/>
+              </w:numPr>
+              <w:rPr>
+                <w:sz w:val="20"/>
+                <w:szCs w:val="20"/>
+              </w:rPr>
+            </w:pPr>
+            <w:r>
+              <w:rPr>
+                <w:sz w:val="20"/>
+                <w:szCs w:val="20"/>
+              </w:rPr>
+              <w:t>Implemented Lighting</w:t>
+            </w:r>
+          </w:p>
+          <w:p>
+            <w:pPr>
+              <w:pStyle w:val="ListParagraph"/>
+              <w:numPr>
+                <w:ilvl w:val="0"/>
+                <w:numId w:val="3"/>
+              </w:numPr>
+              <w:rPr>
+                <w:sz w:val="20"/>
+                <w:szCs w:val="20"/>
+              </w:rPr>
+            </w:pPr>
+            <w:r>
+              <w:rPr>
+                <w:sz w:val="20"/>
+                <w:szCs w:val="20"/>
+              </w:rPr>
+              <w:t>Implemented Voxel Grid</w:t>
+            </w:r>
+          </w:p>
+          <w:p>
+            <w:pPr>
+              <w:ind w:left="360"/>
+              <w:rPr>
+                <w:sz w:val="20"/>
+                <w:szCs w:val="20"/>
+              </w:rPr>
+            </w:pPr>
+          </w:p>
+        </w:tc>
+      </w:tr>
+      <w:tr>
+        <w:tc>
+          <w:tcPr>
+            <w:tcW w:w="2448" w:type="dxa"/>
+          </w:tcPr>
+          <w:p>
+            <w:pPr>
+              <w:rPr>
+                <w:sz w:val="20"/>
+                <w:szCs w:val="20"/>
+              </w:rPr>
+            </w:pPr>
+            <w:r>
+              <w:rPr>
+                <w:sz w:val="20"/>
+                <w:szCs w:val="20"/>
+              </w:rPr>
+              <w:t>Comments</w:t>
+            </w:r>
+          </w:p>
+        </w:tc>
+        <w:tc>
+          <w:tcPr>
+            <w:tcW w:w="7380" w:type="dxa"/>
+          </w:tcPr>
+          <w:p>
+            <w:pPr>
+              <w:rPr>
+                <w:sz w:val="20"/>
+                <w:szCs w:val="20"/>
+              </w:rPr>
+            </w:pPr>
+            <w:r>
+              <w:rPr>
+                <w:sz w:val="20"/>
+                <w:szCs w:val="20"/>
+              </w:rPr>
+              <w:t xml:space="preserve">Learned how to implement other optimizations, which are </w:t>
+            </w:r>
+            <w:proofErr w:type="spellStart"/>
+            <w:r>
+              <w:rPr>
+                <w:sz w:val="20"/>
+                <w:szCs w:val="20"/>
+              </w:rPr>
+              <w:t>KDTree</w:t>
+            </w:r>
+            <w:proofErr w:type="spellEnd"/>
+            <w:r>
+              <w:rPr>
+                <w:sz w:val="20"/>
+                <w:szCs w:val="20"/>
+              </w:rPr>
+              <w:t xml:space="preserve"> and </w:t>
+            </w:r>
+            <w:proofErr w:type="spellStart"/>
+            <w:r>
+              <w:rPr>
+                <w:sz w:val="20"/>
+                <w:szCs w:val="20"/>
+              </w:rPr>
+              <w:t>Octree</w:t>
+            </w:r>
+            <w:proofErr w:type="spellEnd"/>
+            <w:r>
+              <w:rPr>
+                <w:sz w:val="20"/>
+                <w:szCs w:val="20"/>
+              </w:rPr>
+              <w:t>.</w:t>
+            </w:r>
+          </w:p>
+        </w:tc>
+      </w:tr>
+      <w:tr>
+        <w:tc>
+          <w:tcPr>
+            <w:tcW w:w="2448" w:type="dxa"/>
+          </w:tcPr>
+          <w:p>
+            <w:pPr>
+              <w:rPr>
+                <w:sz w:val="20"/>
+                <w:szCs w:val="20"/>
+              </w:rPr>
+            </w:pPr>
+            <w:r>
+              <w:rPr>
+                <w:sz w:val="20"/>
+                <w:szCs w:val="20"/>
+              </w:rPr>
+              <w:t xml:space="preserve">Tasks To Do </w:t>
+            </w:r>
+          </w:p>
+        </w:tc>
+        <w:tc>
+          <w:tcPr>
+            <w:tcW w:w="7380" w:type="dxa"/>
+          </w:tcPr>
+          <w:p>
+            <w:pPr>
+              <w:rPr>
+                <w:sz w:val="20"/>
+                <w:szCs w:val="20"/>
+              </w:rPr>
+            </w:pPr>
+            <w:r>
+              <w:rPr>
+                <w:sz w:val="20"/>
+                <w:szCs w:val="20"/>
+              </w:rPr>
+              <w:t>Next week’s goals render triangles, multisampling, SLBVH(start), and Basic Model Loading</w:t>
+            </w:r>
+          </w:p>
+        </w:tc>
+      </w:tr>
+    </w:tbl>
+    <w:p>
+      <w:pPr>
+        <w:rPr>
+          <w:sz w:val="20"/>
+          <w:szCs w:val="20"/>
+        </w:rPr>
+      </w:pPr>
       <w:bookmarkStart w:id="0" w:name="_GoBack"/>
       <w:bookmarkEnd w:id="0"/>
     </w:p>
@@ -78,55 +436,34 @@
                 <w:sz w:val="20"/>
                 <w:szCs w:val="20"/>
               </w:rPr>
-              <w:t>Week 1</w:t>
-            </w:r>
-          </w:p>
-        </w:tc>
-        <w:tc>
-          <w:tcPr>
-            <w:tcW w:w="7380" w:type="dxa"/>
-          </w:tcPr>
-          <w:p>
-            <w:pPr>
-              <w:rPr>
-                <w:sz w:val="20"/>
-                <w:szCs w:val="20"/>
-              </w:rPr>
-            </w:pPr>
-            <w:r>
-              <w:rPr>
-                <w:sz w:val="20"/>
-                <w:szCs w:val="20"/>
-              </w:rPr>
-              <w:t xml:space="preserve">Project Status: N/A </w:t>
-            </w:r>
-            <w:r>
-              <w:rPr>
-                <w:sz w:val="20"/>
-                <w:szCs w:val="20"/>
-              </w:rPr>
-              <w:t>(</w:t>
-            </w:r>
-            <w:r>
-              <w:rPr>
-                <w:sz w:val="20"/>
-                <w:szCs w:val="20"/>
-              </w:rPr>
-              <w:t>i</w:t>
-            </w:r>
-            <w:r>
-              <w:rPr>
-                <w:sz w:val="20"/>
-                <w:szCs w:val="20"/>
-              </w:rPr>
-              <w:t xml:space="preserve">nitial </w:t>
-            </w:r>
-            <w:r>
-              <w:rPr>
-                <w:sz w:val="20"/>
-                <w:szCs w:val="20"/>
-              </w:rPr>
-              <w:t>meeting)</w:t>
+              <w:t>Week 2</w:t>
+            </w:r>
+          </w:p>
+        </w:tc>
+        <w:tc>
+          <w:tcPr>
+            <w:tcW w:w="7380" w:type="dxa"/>
+          </w:tcPr>
+          <w:p>
+            <w:pPr>
+              <w:rPr>
+                <w:sz w:val="20"/>
+                <w:szCs w:val="20"/>
+              </w:rPr>
+            </w:pPr>
+            <w:r>
+              <w:rPr>
+                <w:sz w:val="20"/>
+                <w:szCs w:val="20"/>
+              </w:rPr>
+              <w:t xml:space="preserve">Project Status: </w:t>
+            </w:r>
+            <w:r>
+              <w:rPr>
+                <w:sz w:val="20"/>
+                <w:szCs w:val="20"/>
+              </w:rPr>
+              <w:t>(specify the project status assigned at our weekly meeting)</w:t>
             </w:r>
           </w:p>
         </w:tc>
@@ -161,129 +498,13 @@
               <w:pStyle w:val="ListParagraph"/>
               <w:numPr>
                 <w:ilvl w:val="0"/>
-                <w:numId w:val="3"/>
+                <w:numId w:val="1"/>
               </w:numPr>
               <w:rPr>
                 <w:sz w:val="20"/>
                 <w:szCs w:val="20"/>
               </w:rPr>
             </w:pPr>
-            <w:r>
-              <w:rPr>
-                <w:sz w:val="20"/>
-                <w:szCs w:val="20"/>
-              </w:rPr>
-              <w:t xml:space="preserve">Project operates in parallel with </w:t>
-            </w:r>
-            <w:proofErr w:type="spellStart"/>
-            <w:r>
-              <w:rPr>
-                <w:sz w:val="20"/>
-                <w:szCs w:val="20"/>
-              </w:rPr>
-              <w:t>opencl</w:t>
-            </w:r>
-            <w:proofErr w:type="spellEnd"/>
-          </w:p>
-          <w:p>
-            <w:pPr>
-              <w:pStyle w:val="ListParagraph"/>
-              <w:numPr>
-                <w:ilvl w:val="0"/>
-                <w:numId w:val="3"/>
-              </w:numPr>
-              <w:rPr>
-                <w:sz w:val="20"/>
-                <w:szCs w:val="20"/>
-              </w:rPr>
-            </w:pPr>
-            <w:r>
-              <w:rPr>
-                <w:sz w:val="20"/>
-                <w:szCs w:val="20"/>
-              </w:rPr>
-              <w:t>Draws Spheres</w:t>
-            </w:r>
-          </w:p>
-          <w:p>
-            <w:pPr>
-              <w:pStyle w:val="ListParagraph"/>
-              <w:numPr>
-                <w:ilvl w:val="0"/>
-                <w:numId w:val="3"/>
-              </w:numPr>
-              <w:rPr>
-                <w:sz w:val="20"/>
-                <w:szCs w:val="20"/>
-              </w:rPr>
-            </w:pPr>
-            <w:r>
-              <w:rPr>
-                <w:sz w:val="20"/>
-                <w:szCs w:val="20"/>
-              </w:rPr>
-              <w:t>Implemented Cameras</w:t>
-            </w:r>
-          </w:p>
-          <w:p>
-            <w:pPr>
-              <w:pStyle w:val="ListParagraph"/>
-              <w:numPr>
-                <w:ilvl w:val="0"/>
-                <w:numId w:val="3"/>
-              </w:numPr>
-              <w:rPr>
-                <w:sz w:val="20"/>
-                <w:szCs w:val="20"/>
-              </w:rPr>
-            </w:pPr>
-            <w:r>
-              <w:rPr>
-                <w:sz w:val="20"/>
-                <w:szCs w:val="20"/>
-              </w:rPr>
-              <w:t>Implemented Lighting</w:t>
-            </w:r>
-          </w:p>
-          <w:p>
-            <w:pPr>
-              <w:pStyle w:val="ListParagraph"/>
-              <w:numPr>
-                <w:ilvl w:val="0"/>
-                <w:numId w:val="3"/>
-              </w:numPr>
-              <w:rPr>
-                <w:sz w:val="20"/>
-                <w:szCs w:val="20"/>
-              </w:rPr>
-            </w:pPr>
-            <w:r>
-              <w:rPr>
-                <w:sz w:val="20"/>
-                <w:szCs w:val="20"/>
-              </w:rPr>
-              <w:t>Implemented Voxel Grid</w:t>
-            </w:r>
-          </w:p>
-          <w:p>
-            <w:pPr>
-              <w:pStyle w:val="ListParagraph"/>
-              <w:numPr>
-                <w:ilvl w:val="0"/>
-                <w:numId w:val="3"/>
-              </w:numPr>
-              <w:rPr>
-                <w:sz w:val="20"/>
-                <w:szCs w:val="20"/>
-              </w:rPr>
-            </w:pPr>
-            <w:r>
-              <w:rPr>
-                <w:sz w:val="20"/>
-                <w:szCs w:val="20"/>
-              </w:rPr>
-              <w:t>Next week’s goals render triangles, multisampling, SLBVH(start), and Basic Model Loading</w:t>
-            </w:r>
           </w:p>
         </w:tc>
       </w:tr>
@@ -319,34 +540,41 @@
                 <w:szCs w:val="20"/>
               </w:rPr>
             </w:pPr>
-            <w:r>
-              <w:rPr>
-                <w:sz w:val="20"/>
-                <w:szCs w:val="20"/>
-              </w:rPr>
-              <w:t xml:space="preserve">A sentence or two describing </w:t>
-            </w:r>
-            <w:r>
-              <w:rPr>
-                <w:sz w:val="20"/>
-                <w:szCs w:val="20"/>
-              </w:rPr>
-              <w:t xml:space="preserve">additional </w:t>
-            </w:r>
-            <w:r>
-              <w:rPr>
-                <w:sz w:val="20"/>
-                <w:szCs w:val="20"/>
-              </w:rPr>
-              <w:t>activities, success, setbacks</w:t>
-            </w:r>
-            <w:r>
-              <w:rPr>
-                <w:sz w:val="20"/>
-                <w:szCs w:val="20"/>
-              </w:rPr>
-              <w:t>, or learning</w:t>
-            </w:r>
+          </w:p>
+        </w:tc>
+      </w:tr>
+      <w:tr>
+        <w:tc>
+          <w:tcPr>
+            <w:tcW w:w="2448" w:type="dxa"/>
+          </w:tcPr>
+          <w:p>
+            <w:pPr>
+              <w:rPr>
+                <w:sz w:val="20"/>
+                <w:szCs w:val="20"/>
+              </w:rPr>
+            </w:pPr>
+            <w:r>
+              <w:rPr>
+                <w:sz w:val="20"/>
+                <w:szCs w:val="20"/>
+              </w:rPr>
+              <w:t>Task To Do</w:t>
+            </w:r>
+          </w:p>
+        </w:tc>
+        <w:tc>
+          <w:tcPr>
+            <w:tcW w:w="7380" w:type="dxa"/>
+          </w:tcPr>
+          <w:p>
+            <w:pPr>
+              <w:rPr>
+                <w:sz w:val="20"/>
+                <w:szCs w:val="20"/>
+              </w:rPr>
+            </w:pPr>
           </w:p>
         </w:tc>
       </w:tr>
@@ -394,7 +622,7 @@
                 <w:sz w:val="20"/>
                 <w:szCs w:val="20"/>
               </w:rPr>
-              <w:t>Week 2</w:t>
+              <w:t>Week 3</w:t>
             </w:r>
           </w:p>
         </w:tc>
@@ -415,13 +643,6 @@
                 <w:szCs w:val="20"/>
               </w:rPr>
               <w:t xml:space="preserve">Project Status: </w:t>
-            </w:r>
-            <w:r>
-              <w:rPr>
-                <w:sz w:val="20"/>
-                <w:szCs w:val="20"/>
-              </w:rPr>
-              <w:t>(specify the project status assigned at our weekly meeting)</w:t>
             </w:r>
           </w:p>
         </w:tc>
@@ -545,7 +766,7 @@
                 <w:sz w:val="20"/>
                 <w:szCs w:val="20"/>
               </w:rPr>
-              <w:t>Week 3</w:t>
+              <w:t>Week 4</w:t>
             </w:r>
           </w:p>
         </w:tc>
@@ -689,7 +910,7 @@
                 <w:sz w:val="20"/>
                 <w:szCs w:val="20"/>
               </w:rPr>
-              <w:t>Week 4</w:t>
+              <w:t>Week 5</w:t>
             </w:r>
           </w:p>
         </w:tc>
@@ -833,7 +1054,7 @@
                 <w:sz w:val="20"/>
                 <w:szCs w:val="20"/>
               </w:rPr>
-              <w:t>Week 5</w:t>
+              <w:t>Week 6</w:t>
             </w:r>
           </w:p>
         </w:tc>
@@ -977,7 +1198,7 @@
                 <w:sz w:val="20"/>
                 <w:szCs w:val="20"/>
               </w:rPr>
-              <w:t>Week 6</w:t>
+              <w:t>Week 7</w:t>
             </w:r>
           </w:p>
         </w:tc>
@@ -1121,151 +1342,6 @@
                 <w:sz w:val="20"/>
                 <w:szCs w:val="20"/>
               </w:rPr>
-              <w:t>Week 7</w:t>
-            </w:r>
-          </w:p>
-        </w:tc>
-        <w:tc>
-          <w:tcPr>
-            <w:tcW w:w="7380" w:type="dxa"/>
-          </w:tcPr>
-          <w:p>
-            <w:pPr>
-              <w:rPr>
-                <w:sz w:val="20"/>
-                <w:szCs w:val="20"/>
-              </w:rPr>
-            </w:pPr>
-            <w:r>
-              <w:rPr>
-                <w:sz w:val="20"/>
-                <w:szCs w:val="20"/>
-              </w:rPr>
-              <w:t xml:space="preserve">Project Status: </w:t>
-            </w:r>
-          </w:p>
-        </w:tc>
-      </w:tr>
-      <w:tr>
-        <w:tc>
-          <w:tcPr>
-            <w:tcW w:w="2448" w:type="dxa"/>
-          </w:tcPr>
-          <w:p>
-            <w:pPr>
-              <w:rPr>
-                <w:sz w:val="20"/>
-                <w:szCs w:val="20"/>
-              </w:rPr>
-            </w:pPr>
-            <w:r>
-              <w:rPr>
-                <w:sz w:val="20"/>
-                <w:szCs w:val="20"/>
-              </w:rPr>
-              <w:t>Tasks Completed/New  Functionality</w:t>
-            </w:r>
-          </w:p>
-        </w:tc>
-        <w:tc>
-          <w:tcPr>
-            <w:tcW w:w="7380" w:type="dxa"/>
-          </w:tcPr>
-          <w:p>
-            <w:pPr>
-              <w:pStyle w:val="ListParagraph"/>
-              <w:numPr>
-                <w:ilvl w:val="0"/>
-                <w:numId w:val="1"/>
-              </w:numPr>
-              <w:rPr>
-                <w:sz w:val="20"/>
-                <w:szCs w:val="20"/>
-              </w:rPr>
-            </w:pPr>
-          </w:p>
-        </w:tc>
-      </w:tr>
-      <w:tr>
-        <w:tc>
-          <w:tcPr>
-            <w:tcW w:w="2448" w:type="dxa"/>
-          </w:tcPr>
-          <w:p>
-            <w:pPr>
-              <w:rPr>
-                <w:sz w:val="20"/>
-                <w:szCs w:val="20"/>
-              </w:rPr>
-            </w:pPr>
-            <w:r>
-              <w:rPr>
-                <w:sz w:val="20"/>
-                <w:szCs w:val="20"/>
-              </w:rPr>
-              <w:t>Comments</w:t>
-            </w:r>
-          </w:p>
-        </w:tc>
-        <w:tc>
-          <w:tcPr>
-            <w:tcW w:w="7380" w:type="dxa"/>
-          </w:tcPr>
-          <w:p>
-            <w:pPr>
-              <w:rPr>
-                <w:sz w:val="20"/>
-                <w:szCs w:val="20"/>
-              </w:rPr>
-            </w:pPr>
-          </w:p>
-        </w:tc>
-      </w:tr>
-    </w:tbl>
-    <w:p>
-      <w:pPr>
-        <w:rPr>
-          <w:sz w:val="20"/>
-          <w:szCs w:val="20"/>
-        </w:rPr>
-      </w:pPr>
-    </w:p>
-    <w:tbl>
-      <w:tblPr>
-        <w:tblStyle w:val="TableGrid"/>
-        <w:tblW w:w="9828" w:type="dxa"/>
-        <w:tblBorders>
-          <w:top w:val="single" w:sz="4" w:space="0" w:color="BFBFBF" w:themeColor="background1" w:themeShade="BF"/>
-          <w:left w:val="single" w:sz="4" w:space="0" w:color="BFBFBF" w:themeColor="background1" w:themeShade="BF"/>
-          <w:bottom w:val="single" w:sz="4" w:space="0" w:color="BFBFBF" w:themeColor="background1" w:themeShade="BF"/>
-          <w:right w:val="single" w:sz="4" w:space="0" w:color="BFBFBF" w:themeColor="background1" w:themeShade="BF"/>
-          <w:insideH w:val="single" w:sz="4" w:space="0" w:color="BFBFBF" w:themeColor="background1" w:themeShade="BF"/>
-          <w:insideV w:val="single" w:sz="4" w:space="0" w:color="BFBFBF" w:themeColor="background1" w:themeShade="BF"/>
-        </w:tblBorders>
-        <w:tblLook w:val="04A0" w:firstRow="1" w:lastRow="0" w:firstColumn="1" w:lastColumn="0" w:noHBand="0" w:noVBand="1"/>
-      </w:tblPr>
-      <w:tblGrid>
-        <w:gridCol w:w="2448"/>
-        <w:gridCol w:w="7380"/>
-      </w:tblGrid>
-      <w:tr>
-        <w:tc>
-          <w:tcPr>
-            <w:tcW w:w="2448" w:type="dxa"/>
-          </w:tcPr>
-          <w:p>
-            <w:pPr>
-              <w:rPr>
-                <w:sz w:val="20"/>
-                <w:szCs w:val="20"/>
-              </w:rPr>
-            </w:pPr>
-            <w:r>
-              <w:rPr>
-                <w:sz w:val="20"/>
-                <w:szCs w:val="20"/>
-              </w:rPr>
-              <w:lastRenderedPageBreak/>
               <w:t>Week 8</w:t>
             </w:r>
           </w:p>

</xml_diff>